<commit_message>
Update Entrevistas con Dueña.docx
</commit_message>
<xml_diff>
--- a/Entrevistas con Dueña.docx
+++ b/Entrevistas con Dueña.docx
@@ -145,7 +145,27 @@
           <w:sz w:val="22"/>
           <w:szCs w:val="22"/>
         </w:rPr>
-        <w:t>Proyecto: Home Switch Home</w:t>
+        <w:t xml:space="preserve">Proyecto: Home </w:t>
+      </w:r>
+      <w:proofErr w:type="spellStart"/>
+      <w:r>
+        <w:rPr>
+          <w:b/>
+          <w:color w:val="5F5F5F"/>
+          <w:sz w:val="22"/>
+          <w:szCs w:val="22"/>
+        </w:rPr>
+        <w:t>Switch</w:t>
+      </w:r>
+      <w:proofErr w:type="spellEnd"/>
+      <w:r>
+        <w:rPr>
+          <w:b/>
+          <w:color w:val="5F5F5F"/>
+          <w:sz w:val="22"/>
+          <w:szCs w:val="22"/>
+        </w:rPr>
+        <w:t xml:space="preserve"> Home</w:t>
       </w:r>
     </w:p>
     <w:p>
@@ -523,13 +543,23 @@
               </w:rPr>
               <w:t xml:space="preserve">ase en la que se encuentra el proyecto: </w:t>
             </w:r>
-            <w:r>
-              <w:rPr>
-                <w:i/>
-                <w:sz w:val="22"/>
-                <w:szCs w:val="22"/>
-              </w:rPr>
-              <w:t>Elicitación de Requerimientos</w:t>
+            <w:proofErr w:type="spellStart"/>
+            <w:r>
+              <w:rPr>
+                <w:i/>
+                <w:sz w:val="22"/>
+                <w:szCs w:val="22"/>
+              </w:rPr>
+              <w:t>Elicitación</w:t>
+            </w:r>
+            <w:proofErr w:type="spellEnd"/>
+            <w:r>
+              <w:rPr>
+                <w:i/>
+                <w:sz w:val="22"/>
+                <w:szCs w:val="22"/>
+              </w:rPr>
+              <w:t xml:space="preserve"> de Requerimientos</w:t>
             </w:r>
           </w:p>
           <w:p>
@@ -700,7 +730,25 @@
                 <w:sz w:val="22"/>
                 <w:szCs w:val="22"/>
               </w:rPr>
-              <w:t xml:space="preserve">Marcia Kaminose </w:t>
+              <w:t xml:space="preserve">Marcia </w:t>
+            </w:r>
+            <w:proofErr w:type="spellStart"/>
+            <w:r>
+              <w:rPr>
+                <w:i/>
+                <w:sz w:val="22"/>
+                <w:szCs w:val="22"/>
+              </w:rPr>
+              <w:t>Kaminose</w:t>
+            </w:r>
+            <w:proofErr w:type="spellEnd"/>
+            <w:r>
+              <w:rPr>
+                <w:i/>
+                <w:sz w:val="22"/>
+                <w:szCs w:val="22"/>
+              </w:rPr>
+              <w:t xml:space="preserve"> </w:t>
             </w:r>
             <w:r>
               <w:rPr>
@@ -901,16 +949,7 @@
                 <w:sz w:val="22"/>
                 <w:szCs w:val="22"/>
               </w:rPr>
-              <w:t>¿Cuántas personas u</w:t>
-            </w:r>
-            <w:r>
-              <w:rPr>
-                <w:b/>
-                <w:color w:val="000000"/>
-                <w:sz w:val="22"/>
-                <w:szCs w:val="22"/>
-              </w:rPr>
-              <w:t>tilizan el sistema actual o realizan la gestión de asignar residencias compartidas?</w:t>
+              <w:t>¿Cuántas personas utilizan el sistema actual o realizan la gestión de asignar residencias compartidas?</w:t>
             </w:r>
           </w:p>
           <w:p>
@@ -976,16 +1015,7 @@
                 <w:sz w:val="22"/>
                 <w:szCs w:val="22"/>
               </w:rPr>
-              <w:t>¿Existe alguna restricción sobre color a respetar, formato, fuente institucional o diseño particular en la interfaz gr</w:t>
-            </w:r>
-            <w:r>
-              <w:rPr>
-                <w:b/>
-                <w:color w:val="000000"/>
-                <w:sz w:val="22"/>
-                <w:szCs w:val="22"/>
-              </w:rPr>
-              <w:t>áfica del sistema o algún color de preferencia? En caso afirmativo, ¿podría detallar cuáles son?</w:t>
+              <w:t>¿Existe alguna restricción sobre color a respetar, formato, fuente institucional o diseño particular en la interfaz gráfica del sistema o algún color de preferencia? En caso afirmativo, ¿podría detallar cuáles son?</w:t>
             </w:r>
           </w:p>
           <w:p>
@@ -1196,16 +1226,7 @@
                 <w:sz w:val="22"/>
                 <w:szCs w:val="22"/>
               </w:rPr>
-              <w:t>¿Qué datos debe ingresar un administrador para</w:t>
-            </w:r>
-            <w:r>
-              <w:rPr>
-                <w:b/>
-                <w:color w:val="000000"/>
-                <w:sz w:val="22"/>
-                <w:szCs w:val="22"/>
-              </w:rPr>
-              <w:t xml:space="preserve"> registrarse en el sistema?</w:t>
+              <w:t>¿Qué datos debe ingresar un administrador para registrarse en el sistema?</w:t>
             </w:r>
           </w:p>
           <w:p>
@@ -1298,15 +1319,7 @@
                 <w:sz w:val="22"/>
                 <w:szCs w:val="22"/>
               </w:rPr>
-              <w:t xml:space="preserve">  Principalmente la creación/edición de r</w:t>
-            </w:r>
-            <w:r>
-              <w:rPr>
-                <w:i/>
-                <w:sz w:val="22"/>
-                <w:szCs w:val="22"/>
-              </w:rPr>
-              <w:t>esidencias con sus respectivas descripciones (fotos, equipamiento, etc.)</w:t>
+              <w:t xml:space="preserve">  Principalmente la creación/edición de residencias con sus respectivas descripciones (fotos, equipamiento, etc.)</w:t>
             </w:r>
           </w:p>
           <w:p>
@@ -1552,16 +1565,7 @@
                 <w:sz w:val="22"/>
                 <w:szCs w:val="22"/>
               </w:rPr>
-              <w:t>¿Qué operaciones están permitida</w:t>
-            </w:r>
-            <w:r>
-              <w:rPr>
-                <w:b/>
-                <w:color w:val="000000"/>
-                <w:sz w:val="22"/>
-                <w:szCs w:val="22"/>
-              </w:rPr>
-              <w:t>s en el sistema para un usuario Premium?</w:t>
+              <w:t>¿Qué operaciones están permitidas en el sistema para un usuario Premium?</w:t>
             </w:r>
           </w:p>
           <w:p>
@@ -1597,15 +1601,7 @@
                 <w:sz w:val="22"/>
                 <w:szCs w:val="22"/>
               </w:rPr>
-              <w:t xml:space="preserve">, un usuario no Premium pasa a ser Premium mediante una </w:t>
-            </w:r>
-            <w:r>
-              <w:rPr>
-                <w:i/>
-                <w:sz w:val="22"/>
-                <w:szCs w:val="22"/>
-              </w:rPr>
-              <w:t xml:space="preserve">visita personal a la empresa previo aviso, no lo puede hacer el mediante el uso del sistema, </w:t>
+              <w:t xml:space="preserve">, un usuario no Premium pasa a ser Premium mediante una visita personal a la empresa previo aviso, no lo puede hacer el mediante el uso del sistema, </w:t>
             </w:r>
             <w:r>
               <w:rPr>
@@ -2019,15 +2015,7 @@
                 <w:sz w:val="22"/>
                 <w:szCs w:val="22"/>
               </w:rPr>
-              <w:t xml:space="preserve"> h</w:t>
-            </w:r>
-            <w:r>
-              <w:rPr>
-                <w:i/>
-                <w:sz w:val="22"/>
-                <w:szCs w:val="22"/>
-              </w:rPr>
-              <w:t xml:space="preserve">acer la reserva o entrar a una subasta. Cada usuario empieza con 2 créditos. Cada 1 año, que se calcula a partir de </w:t>
+              <w:t xml:space="preserve"> hacer la reserva o entrar a una subasta. Cada usuario empieza con 2 créditos. Cada 1 año, que se calcula a partir de </w:t>
             </w:r>
             <w:r>
               <w:rPr>
@@ -2043,15 +2031,7 @@
                 <w:sz w:val="22"/>
                 <w:szCs w:val="22"/>
               </w:rPr>
-              <w:t xml:space="preserve"> se registró el usuario, se le dan otros 2 puntos. Actualmente no se compran, estaría bueno que se puedan comprar. Cosa importante, lo</w:t>
-            </w:r>
-            <w:r>
-              <w:rPr>
-                <w:i/>
-                <w:sz w:val="22"/>
-                <w:szCs w:val="22"/>
-              </w:rPr>
-              <w:t>s créditos no son acumulables, lo que no se usaron durante un año se pierden.</w:t>
+              <w:t xml:space="preserve"> se registró el usuario, se le dan otros 2 puntos. Actualmente no se compran, estaría bueno que se puedan comprar. Cosa importante, los créditos no son acumulables, lo que no se usaron durante un año se pierden.</w:t>
             </w:r>
           </w:p>
           <w:p>
@@ -2118,15 +2098,7 @@
                 <w:sz w:val="22"/>
                 <w:szCs w:val="22"/>
               </w:rPr>
-              <w:t>Durante 3 días pasa a modo subasta, donde todos los usuarios (Premium y no Premium) ofertan por la re</w:t>
-            </w:r>
-            <w:r>
-              <w:rPr>
-                <w:i/>
-                <w:sz w:val="22"/>
-                <w:szCs w:val="22"/>
-              </w:rPr>
-              <w:t xml:space="preserve">sidencia a partir de un monto base. Para poder subastar, un usuario necesita 1 crédito e ingresar un monto superior al base, o a la oferta anterior, si hubiera otras. </w:t>
+              <w:t xml:space="preserve">Durante 3 días pasa a modo subasta, donde todos los usuarios (Premium y no Premium) ofertan por la residencia a partir de un monto base. Para poder subastar, un usuario necesita 1 crédito e ingresar un monto superior al base, o a la oferta anterior, si hubiera otras. </w:t>
             </w:r>
           </w:p>
           <w:p>
@@ -2193,15 +2165,7 @@
                 <w:sz w:val="22"/>
                 <w:szCs w:val="22"/>
               </w:rPr>
-              <w:t>Esta pued</w:t>
-            </w:r>
-            <w:r>
-              <w:rPr>
-                <w:i/>
-                <w:sz w:val="22"/>
-                <w:szCs w:val="22"/>
-              </w:rPr>
-              <w:t>e pasar a modo ‘Hot sale’, donde se la ofrece a un precio especial y no se hace uso de créditos para que un usuario pueda reservar una residencia. El pase a Hot Sale es solo si yo quiero y no es de forma automática.</w:t>
+              <w:t>Esta puede pasar a modo ‘Hot sale’, donde se la ofrece a un precio especial y no se hace uso de créditos para que un usuario pueda reservar una residencia. El pase a Hot Sale es solo si yo quiero y no es de forma automática.</w:t>
             </w:r>
           </w:p>
           <w:p>
@@ -2236,17 +2200,7 @@
                 <w:sz w:val="22"/>
                 <w:szCs w:val="22"/>
               </w:rPr>
-              <w:t>¿Qué pasa con el crédito cuando un usuar</w:t>
-            </w:r>
-            <w:r>
-              <w:rPr>
-                <w:b/>
-                <w:i/>
-                <w:color w:val="000000"/>
-                <w:sz w:val="22"/>
-                <w:szCs w:val="22"/>
-              </w:rPr>
-              <w:t>io da de baja una reserva?</w:t>
+              <w:t>¿Qué pasa con el crédito cuando un usuario da de baja una reserva?</w:t>
             </w:r>
           </w:p>
           <w:p>
@@ -2449,16 +2403,7 @@
                 <w:sz w:val="22"/>
                 <w:szCs w:val="22"/>
               </w:rPr>
-              <w:t>Cas</w:t>
-            </w:r>
-            <w:r>
-              <w:rPr>
-                <w:i/>
-                <w:color w:val="000000"/>
-                <w:sz w:val="22"/>
-                <w:szCs w:val="22"/>
-              </w:rPr>
-              <w:t>as más populares, usuarios con más reservas, por ejemplo</w:t>
+              <w:t>Casas más populares, usuarios con más reservas, por ejemplo</w:t>
             </w:r>
             <w:r>
               <w:rPr>
@@ -2811,7 +2756,15 @@
                 <w:sz w:val="22"/>
                 <w:szCs w:val="22"/>
               </w:rPr>
-              <w:t>Detalles generales del mecanismo de Hot Sale</w:t>
+              <w:t>Funcionalidad</w:t>
+            </w:r>
+            <w:r>
+              <w:rPr>
+                <w:i/>
+                <w:sz w:val="22"/>
+                <w:szCs w:val="22"/>
+              </w:rPr>
+              <w:t xml:space="preserve"> del mecanismo de Hot Sale</w:t>
             </w:r>
           </w:p>
           <w:p>
@@ -2847,11 +2800,6 @@
           </w:p>
           <w:p>
             <w:pPr>
-              <w:pStyle w:val="Prrafodelista"/>
-              <w:numPr>
-                <w:ilvl w:val="0"/>
-                <w:numId w:val="4"/>
-              </w:numPr>
               <w:pBdr>
                 <w:top w:val="nil"/>
                 <w:left w:val="nil"/>
@@ -2860,64 +2808,47 @@
                 <w:between w:val="nil"/>
               </w:pBdr>
               <w:spacing w:line="360" w:lineRule="auto"/>
-              <w:jc w:val="both"/>
-              <w:rPr>
-                <w:i/>
-                <w:sz w:val="22"/>
-                <w:szCs w:val="22"/>
-              </w:rPr>
-            </w:pPr>
+              <w:ind w:hanging="300"/>
+              <w:jc w:val="both"/>
+              <w:rPr>
+                <w:color w:val="000000"/>
+                <w:sz w:val="24"/>
+                <w:szCs w:val="24"/>
+              </w:rPr>
+            </w:pPr>
+            <w:r>
+              <w:rPr>
+                <w:sz w:val="24"/>
+                <w:szCs w:val="24"/>
+              </w:rPr>
+              <w:t xml:space="preserve">    </w:t>
+            </w:r>
+            <w:r>
+              <w:rPr>
+                <w:color w:val="000000"/>
+                <w:sz w:val="24"/>
+                <w:szCs w:val="24"/>
+              </w:rPr>
+              <w:t>Información pendiente:</w:t>
+            </w:r>
+            <w:r>
+              <w:rPr>
+                <w:i/>
+                <w:sz w:val="22"/>
+                <w:szCs w:val="22"/>
+              </w:rPr>
+              <w:t xml:space="preserve"> </w:t>
+            </w:r>
+            <w:r>
+              <w:rPr>
+                <w:i/>
+                <w:sz w:val="22"/>
+                <w:szCs w:val="22"/>
+              </w:rPr>
+              <w:t>-</w:t>
+            </w:r>
             <w:bookmarkStart w:id="2" w:name="_GoBack"/>
             <w:bookmarkEnd w:id="2"/>
-          </w:p>
-          <w:p>
-            <w:pPr>
-              <w:pBdr>
-                <w:top w:val="nil"/>
-                <w:left w:val="nil"/>
-                <w:bottom w:val="nil"/>
-                <w:right w:val="nil"/>
-                <w:between w:val="nil"/>
-              </w:pBdr>
-              <w:spacing w:line="360" w:lineRule="auto"/>
-              <w:ind w:hanging="300"/>
-              <w:jc w:val="both"/>
-              <w:rPr>
-                <w:color w:val="000000"/>
-                <w:sz w:val="24"/>
-                <w:szCs w:val="24"/>
-              </w:rPr>
-            </w:pPr>
-            <w:r>
-              <w:rPr>
-                <w:sz w:val="24"/>
-                <w:szCs w:val="24"/>
-              </w:rPr>
-              <w:t xml:space="preserve"> </w:t>
-            </w:r>
-            <w:r>
-              <w:rPr>
-                <w:sz w:val="24"/>
-                <w:szCs w:val="24"/>
-              </w:rPr>
-              <w:t xml:space="preserve">   </w:t>
-            </w:r>
-            <w:r>
-              <w:rPr>
-                <w:color w:val="000000"/>
-                <w:sz w:val="24"/>
-                <w:szCs w:val="24"/>
-              </w:rPr>
-              <w:t>Información pendiente:</w:t>
-            </w:r>
-            <w:r>
-              <w:rPr>
-                <w:i/>
-                <w:sz w:val="22"/>
-                <w:szCs w:val="22"/>
-              </w:rPr>
-              <w:t xml:space="preserve"> Información detallada del mecanismo de Hot Sale</w:t>
-            </w:r>
           </w:p>
         </w:tc>
       </w:tr>

</xml_diff>